<commit_message>
Versión 2.0 documento costes
</commit_message>
<xml_diff>
--- a/docs/Acme Looksee/Item 1/BudgetreportLookSee.docx
+++ b/docs/Acme Looksee/Item 1/BudgetreportLookSee.docx
@@ -880,6 +880,7 @@
         <w:tc>
           <w:tcPr>
             <w:tcW w:w="2257" w:type="dxa"/>
+            <w:shd w:val="clear" w:color="auto" w:fill="8EAADB" w:themeFill="accent1" w:themeFillTint="99"/>
             <w:tcMar>
               <w:top w:w="100" w:type="dxa"/>
               <w:left w:w="100" w:type="dxa"/>
@@ -912,6 +913,7 @@
         <w:tc>
           <w:tcPr>
             <w:tcW w:w="2257" w:type="dxa"/>
+            <w:shd w:val="clear" w:color="auto" w:fill="8EAADB" w:themeFill="accent1" w:themeFillTint="99"/>
             <w:tcMar>
               <w:top w:w="100" w:type="dxa"/>
               <w:left w:w="100" w:type="dxa"/>
@@ -944,6 +946,7 @@
         <w:tc>
           <w:tcPr>
             <w:tcW w:w="2257" w:type="dxa"/>
+            <w:shd w:val="clear" w:color="auto" w:fill="8EAADB" w:themeFill="accent1" w:themeFillTint="99"/>
             <w:tcMar>
               <w:top w:w="100" w:type="dxa"/>
               <w:left w:w="100" w:type="dxa"/>
@@ -976,6 +979,7 @@
         <w:tc>
           <w:tcPr>
             <w:tcW w:w="2257" w:type="dxa"/>
+            <w:shd w:val="clear" w:color="auto" w:fill="8EAADB" w:themeFill="accent1" w:themeFillTint="99"/>
             <w:tcMar>
               <w:top w:w="100" w:type="dxa"/>
               <w:left w:w="100" w:type="dxa"/>
@@ -1010,6 +1014,7 @@
         <w:tc>
           <w:tcPr>
             <w:tcW w:w="2257" w:type="dxa"/>
+            <w:shd w:val="clear" w:color="auto" w:fill="FFFFFF" w:themeFill="background1"/>
             <w:tcMar>
               <w:top w:w="100" w:type="dxa"/>
               <w:left w:w="100" w:type="dxa"/>
@@ -1040,6 +1045,7 @@
         <w:tc>
           <w:tcPr>
             <w:tcW w:w="2257" w:type="dxa"/>
+            <w:shd w:val="clear" w:color="auto" w:fill="FFFFFF" w:themeFill="background1"/>
             <w:tcMar>
               <w:top w:w="100" w:type="dxa"/>
               <w:left w:w="100" w:type="dxa"/>
@@ -1070,6 +1076,7 @@
         <w:tc>
           <w:tcPr>
             <w:tcW w:w="2257" w:type="dxa"/>
+            <w:shd w:val="clear" w:color="auto" w:fill="FFFFFF" w:themeFill="background1"/>
             <w:tcMar>
               <w:top w:w="100" w:type="dxa"/>
               <w:left w:w="100" w:type="dxa"/>
@@ -1100,6 +1107,7 @@
         <w:tc>
           <w:tcPr>
             <w:tcW w:w="2257" w:type="dxa"/>
+            <w:shd w:val="clear" w:color="auto" w:fill="FFFFFF" w:themeFill="background1"/>
             <w:tcMar>
               <w:top w:w="100" w:type="dxa"/>
               <w:left w:w="100" w:type="dxa"/>
@@ -1132,6 +1140,7 @@
         <w:tc>
           <w:tcPr>
             <w:tcW w:w="2257" w:type="dxa"/>
+            <w:shd w:val="clear" w:color="auto" w:fill="D9E2F3" w:themeFill="accent1" w:themeFillTint="33"/>
             <w:tcMar>
               <w:top w:w="100" w:type="dxa"/>
               <w:left w:w="100" w:type="dxa"/>
@@ -1162,6 +1171,7 @@
         <w:tc>
           <w:tcPr>
             <w:tcW w:w="2257" w:type="dxa"/>
+            <w:shd w:val="clear" w:color="auto" w:fill="D9E2F3" w:themeFill="accent1" w:themeFillTint="33"/>
             <w:tcMar>
               <w:top w:w="100" w:type="dxa"/>
               <w:left w:w="100" w:type="dxa"/>
@@ -1192,6 +1202,7 @@
         <w:tc>
           <w:tcPr>
             <w:tcW w:w="2257" w:type="dxa"/>
+            <w:shd w:val="clear" w:color="auto" w:fill="D9E2F3" w:themeFill="accent1" w:themeFillTint="33"/>
             <w:tcMar>
               <w:top w:w="100" w:type="dxa"/>
               <w:left w:w="100" w:type="dxa"/>
@@ -1222,6 +1233,7 @@
         <w:tc>
           <w:tcPr>
             <w:tcW w:w="2257" w:type="dxa"/>
+            <w:shd w:val="clear" w:color="auto" w:fill="D9E2F3" w:themeFill="accent1" w:themeFillTint="33"/>
             <w:tcMar>
               <w:top w:w="100" w:type="dxa"/>
               <w:left w:w="100" w:type="dxa"/>
@@ -1254,6 +1266,7 @@
         <w:tc>
           <w:tcPr>
             <w:tcW w:w="2257" w:type="dxa"/>
+            <w:shd w:val="clear" w:color="auto" w:fill="FFFFFF" w:themeFill="background1"/>
             <w:tcMar>
               <w:top w:w="100" w:type="dxa"/>
               <w:left w:w="100" w:type="dxa"/>
@@ -1284,6 +1297,7 @@
         <w:tc>
           <w:tcPr>
             <w:tcW w:w="2257" w:type="dxa"/>
+            <w:shd w:val="clear" w:color="auto" w:fill="FFFFFF" w:themeFill="background1"/>
             <w:tcMar>
               <w:top w:w="100" w:type="dxa"/>
               <w:left w:w="100" w:type="dxa"/>
@@ -1314,6 +1328,7 @@
         <w:tc>
           <w:tcPr>
             <w:tcW w:w="2257" w:type="dxa"/>
+            <w:shd w:val="clear" w:color="auto" w:fill="FFFFFF" w:themeFill="background1"/>
             <w:tcMar>
               <w:top w:w="100" w:type="dxa"/>
               <w:left w:w="100" w:type="dxa"/>
@@ -1344,6 +1359,7 @@
         <w:tc>
           <w:tcPr>
             <w:tcW w:w="2257" w:type="dxa"/>
+            <w:shd w:val="clear" w:color="auto" w:fill="FFFFFF" w:themeFill="background1"/>
             <w:tcMar>
               <w:top w:w="100" w:type="dxa"/>
               <w:left w:w="100" w:type="dxa"/>
@@ -1376,6 +1392,7 @@
         <w:tc>
           <w:tcPr>
             <w:tcW w:w="2257" w:type="dxa"/>
+            <w:shd w:val="clear" w:color="auto" w:fill="D9E2F3" w:themeFill="accent1" w:themeFillTint="33"/>
             <w:tcMar>
               <w:top w:w="100" w:type="dxa"/>
               <w:left w:w="100" w:type="dxa"/>
@@ -1406,6 +1423,7 @@
         <w:tc>
           <w:tcPr>
             <w:tcW w:w="2257" w:type="dxa"/>
+            <w:shd w:val="clear" w:color="auto" w:fill="D9E2F3" w:themeFill="accent1" w:themeFillTint="33"/>
             <w:tcMar>
               <w:top w:w="100" w:type="dxa"/>
               <w:left w:w="100" w:type="dxa"/>
@@ -1436,6 +1454,7 @@
         <w:tc>
           <w:tcPr>
             <w:tcW w:w="2257" w:type="dxa"/>
+            <w:shd w:val="clear" w:color="auto" w:fill="D9E2F3" w:themeFill="accent1" w:themeFillTint="33"/>
             <w:tcMar>
               <w:top w:w="100" w:type="dxa"/>
               <w:left w:w="100" w:type="dxa"/>
@@ -1466,6 +1485,7 @@
         <w:tc>
           <w:tcPr>
             <w:tcW w:w="2257" w:type="dxa"/>
+            <w:shd w:val="clear" w:color="auto" w:fill="D9E2F3" w:themeFill="accent1" w:themeFillTint="33"/>
             <w:tcMar>
               <w:top w:w="100" w:type="dxa"/>
               <w:left w:w="100" w:type="dxa"/>
@@ -1498,6 +1518,7 @@
         <w:tc>
           <w:tcPr>
             <w:tcW w:w="2257" w:type="dxa"/>
+            <w:shd w:val="clear" w:color="auto" w:fill="FFFFFF" w:themeFill="background1"/>
             <w:tcMar>
               <w:top w:w="100" w:type="dxa"/>
               <w:left w:w="100" w:type="dxa"/>
@@ -1528,6 +1549,7 @@
         <w:tc>
           <w:tcPr>
             <w:tcW w:w="2257" w:type="dxa"/>
+            <w:shd w:val="clear" w:color="auto" w:fill="FFFFFF" w:themeFill="background1"/>
             <w:tcMar>
               <w:top w:w="100" w:type="dxa"/>
               <w:left w:w="100" w:type="dxa"/>
@@ -1558,6 +1580,7 @@
         <w:tc>
           <w:tcPr>
             <w:tcW w:w="2257" w:type="dxa"/>
+            <w:shd w:val="clear" w:color="auto" w:fill="FFFFFF" w:themeFill="background1"/>
             <w:tcMar>
               <w:top w:w="100" w:type="dxa"/>
               <w:left w:w="100" w:type="dxa"/>
@@ -1588,6 +1611,7 @@
         <w:tc>
           <w:tcPr>
             <w:tcW w:w="2257" w:type="dxa"/>
+            <w:shd w:val="clear" w:color="auto" w:fill="FFFFFF" w:themeFill="background1"/>
             <w:tcMar>
               <w:top w:w="100" w:type="dxa"/>
               <w:left w:w="100" w:type="dxa"/>
@@ -1620,6 +1644,7 @@
         <w:tc>
           <w:tcPr>
             <w:tcW w:w="2257" w:type="dxa"/>
+            <w:shd w:val="clear" w:color="auto" w:fill="D9E2F3" w:themeFill="accent1" w:themeFillTint="33"/>
             <w:tcMar>
               <w:top w:w="100" w:type="dxa"/>
               <w:left w:w="100" w:type="dxa"/>
@@ -1650,6 +1675,7 @@
         <w:tc>
           <w:tcPr>
             <w:tcW w:w="2257" w:type="dxa"/>
+            <w:shd w:val="clear" w:color="auto" w:fill="D9E2F3" w:themeFill="accent1" w:themeFillTint="33"/>
             <w:tcMar>
               <w:top w:w="100" w:type="dxa"/>
               <w:left w:w="100" w:type="dxa"/>
@@ -1680,6 +1706,7 @@
         <w:tc>
           <w:tcPr>
             <w:tcW w:w="2257" w:type="dxa"/>
+            <w:shd w:val="clear" w:color="auto" w:fill="D9E2F3" w:themeFill="accent1" w:themeFillTint="33"/>
             <w:tcMar>
               <w:top w:w="100" w:type="dxa"/>
               <w:left w:w="100" w:type="dxa"/>
@@ -1710,6 +1737,7 @@
         <w:tc>
           <w:tcPr>
             <w:tcW w:w="2257" w:type="dxa"/>
+            <w:shd w:val="clear" w:color="auto" w:fill="D9E2F3" w:themeFill="accent1" w:themeFillTint="33"/>
             <w:tcMar>
               <w:top w:w="100" w:type="dxa"/>
               <w:left w:w="100" w:type="dxa"/>
@@ -1742,6 +1770,7 @@
         <w:tc>
           <w:tcPr>
             <w:tcW w:w="2257" w:type="dxa"/>
+            <w:shd w:val="clear" w:color="auto" w:fill="FFFFFF" w:themeFill="background1"/>
             <w:tcMar>
               <w:top w:w="100" w:type="dxa"/>
               <w:left w:w="100" w:type="dxa"/>
@@ -1774,6 +1803,7 @@
         <w:tc>
           <w:tcPr>
             <w:tcW w:w="2257" w:type="dxa"/>
+            <w:shd w:val="clear" w:color="auto" w:fill="FFFFFF" w:themeFill="background1"/>
             <w:tcMar>
               <w:top w:w="100" w:type="dxa"/>
               <w:left w:w="100" w:type="dxa"/>
@@ -1796,6 +1826,7 @@
         <w:tc>
           <w:tcPr>
             <w:tcW w:w="2257" w:type="dxa"/>
+            <w:shd w:val="clear" w:color="auto" w:fill="FFFFFF" w:themeFill="background1"/>
             <w:tcMar>
               <w:top w:w="100" w:type="dxa"/>
               <w:left w:w="100" w:type="dxa"/>
@@ -1818,6 +1849,7 @@
         <w:tc>
           <w:tcPr>
             <w:tcW w:w="2257" w:type="dxa"/>
+            <w:shd w:val="clear" w:color="auto" w:fill="FFFFFF" w:themeFill="background1"/>
             <w:tcMar>
               <w:top w:w="100" w:type="dxa"/>
               <w:left w:w="100" w:type="dxa"/>
@@ -1923,6 +1955,7 @@
         <w:tc>
           <w:tcPr>
             <w:tcW w:w="3009" w:type="dxa"/>
+            <w:shd w:val="clear" w:color="auto" w:fill="8EAADB" w:themeFill="accent1" w:themeFillTint="99"/>
             <w:tcMar>
               <w:top w:w="100" w:type="dxa"/>
               <w:left w:w="100" w:type="dxa"/>
@@ -1955,6 +1988,7 @@
         <w:tc>
           <w:tcPr>
             <w:tcW w:w="3009" w:type="dxa"/>
+            <w:shd w:val="clear" w:color="auto" w:fill="8EAADB" w:themeFill="accent1" w:themeFillTint="99"/>
             <w:tcMar>
               <w:top w:w="100" w:type="dxa"/>
               <w:left w:w="100" w:type="dxa"/>
@@ -1987,6 +2021,7 @@
         <w:tc>
           <w:tcPr>
             <w:tcW w:w="3009" w:type="dxa"/>
+            <w:shd w:val="clear" w:color="auto" w:fill="8EAADB" w:themeFill="accent1" w:themeFillTint="99"/>
             <w:tcMar>
               <w:top w:w="100" w:type="dxa"/>
               <w:left w:w="100" w:type="dxa"/>
@@ -2113,6 +2148,7 @@
         <w:tc>
           <w:tcPr>
             <w:tcW w:w="3009" w:type="dxa"/>
+            <w:shd w:val="clear" w:color="auto" w:fill="D9E2F3" w:themeFill="accent1" w:themeFillTint="33"/>
             <w:tcMar>
               <w:top w:w="100" w:type="dxa"/>
               <w:left w:w="100" w:type="dxa"/>
@@ -2143,6 +2179,7 @@
         <w:tc>
           <w:tcPr>
             <w:tcW w:w="3009" w:type="dxa"/>
+            <w:shd w:val="clear" w:color="auto" w:fill="D9E2F3" w:themeFill="accent1" w:themeFillTint="33"/>
             <w:tcMar>
               <w:top w:w="100" w:type="dxa"/>
               <w:left w:w="100" w:type="dxa"/>
@@ -2173,6 +2210,7 @@
         <w:tc>
           <w:tcPr>
             <w:tcW w:w="3009" w:type="dxa"/>
+            <w:shd w:val="clear" w:color="auto" w:fill="D9E2F3" w:themeFill="accent1" w:themeFillTint="33"/>
             <w:tcMar>
               <w:top w:w="100" w:type="dxa"/>
               <w:left w:w="100" w:type="dxa"/>
@@ -2297,6 +2335,7 @@
         <w:tc>
           <w:tcPr>
             <w:tcW w:w="3009" w:type="dxa"/>
+            <w:shd w:val="clear" w:color="auto" w:fill="D9E2F3" w:themeFill="accent1" w:themeFillTint="33"/>
             <w:tcMar>
               <w:top w:w="100" w:type="dxa"/>
               <w:left w:w="100" w:type="dxa"/>
@@ -2327,6 +2366,7 @@
         <w:tc>
           <w:tcPr>
             <w:tcW w:w="3009" w:type="dxa"/>
+            <w:shd w:val="clear" w:color="auto" w:fill="D9E2F3" w:themeFill="accent1" w:themeFillTint="33"/>
             <w:tcMar>
               <w:top w:w="100" w:type="dxa"/>
               <w:left w:w="100" w:type="dxa"/>
@@ -2357,6 +2397,7 @@
         <w:tc>
           <w:tcPr>
             <w:tcW w:w="3009" w:type="dxa"/>
+            <w:shd w:val="clear" w:color="auto" w:fill="D9E2F3" w:themeFill="accent1" w:themeFillTint="33"/>
             <w:tcMar>
               <w:top w:w="100" w:type="dxa"/>
               <w:left w:w="100" w:type="dxa"/>
@@ -2481,6 +2522,7 @@
         <w:tc>
           <w:tcPr>
             <w:tcW w:w="3009" w:type="dxa"/>
+            <w:shd w:val="clear" w:color="auto" w:fill="D9E2F3" w:themeFill="accent1" w:themeFillTint="33"/>
             <w:tcMar>
               <w:top w:w="100" w:type="dxa"/>
               <w:left w:w="100" w:type="dxa"/>
@@ -2511,6 +2553,7 @@
         <w:tc>
           <w:tcPr>
             <w:tcW w:w="3009" w:type="dxa"/>
+            <w:shd w:val="clear" w:color="auto" w:fill="D9E2F3" w:themeFill="accent1" w:themeFillTint="33"/>
             <w:tcMar>
               <w:top w:w="100" w:type="dxa"/>
               <w:left w:w="100" w:type="dxa"/>
@@ -2541,6 +2584,7 @@
         <w:tc>
           <w:tcPr>
             <w:tcW w:w="3009" w:type="dxa"/>
+            <w:shd w:val="clear" w:color="auto" w:fill="D9E2F3" w:themeFill="accent1" w:themeFillTint="33"/>
             <w:tcMar>
               <w:top w:w="100" w:type="dxa"/>
               <w:left w:w="100" w:type="dxa"/>
@@ -2604,6 +2648,7 @@
         <w:tc>
           <w:tcPr>
             <w:tcW w:w="3009" w:type="dxa"/>
+            <w:shd w:val="clear" w:color="auto" w:fill="8EAADB" w:themeFill="accent1" w:themeFillTint="99"/>
             <w:tcMar>
               <w:top w:w="100" w:type="dxa"/>
               <w:left w:w="100" w:type="dxa"/>
@@ -2636,6 +2681,7 @@
         <w:tc>
           <w:tcPr>
             <w:tcW w:w="3009" w:type="dxa"/>
+            <w:shd w:val="clear" w:color="auto" w:fill="8EAADB" w:themeFill="accent1" w:themeFillTint="99"/>
             <w:tcMar>
               <w:top w:w="100" w:type="dxa"/>
               <w:left w:w="100" w:type="dxa"/>
@@ -2668,6 +2714,7 @@
         <w:tc>
           <w:tcPr>
             <w:tcW w:w="3009" w:type="dxa"/>
+            <w:shd w:val="clear" w:color="auto" w:fill="8EAADB" w:themeFill="accent1" w:themeFillTint="99"/>
             <w:tcMar>
               <w:top w:w="100" w:type="dxa"/>
               <w:left w:w="100" w:type="dxa"/>
@@ -3019,6 +3066,7 @@
         <w:tc>
           <w:tcPr>
             <w:tcW w:w="2279" w:type="dxa"/>
+            <w:shd w:val="clear" w:color="auto" w:fill="8EAADB" w:themeFill="accent1" w:themeFillTint="99"/>
             <w:tcMar>
               <w:top w:w="100" w:type="dxa"/>
               <w:left w:w="100" w:type="dxa"/>
@@ -3051,6 +3099,7 @@
         <w:tc>
           <w:tcPr>
             <w:tcW w:w="2475" w:type="dxa"/>
+            <w:shd w:val="clear" w:color="auto" w:fill="8EAADB" w:themeFill="accent1" w:themeFillTint="99"/>
             <w:tcMar>
               <w:top w:w="100" w:type="dxa"/>
               <w:left w:w="100" w:type="dxa"/>
@@ -3083,6 +3132,7 @@
         <w:tc>
           <w:tcPr>
             <w:tcW w:w="1995" w:type="dxa"/>
+            <w:shd w:val="clear" w:color="auto" w:fill="8EAADB" w:themeFill="accent1" w:themeFillTint="99"/>
             <w:tcMar>
               <w:top w:w="100" w:type="dxa"/>
               <w:left w:w="100" w:type="dxa"/>
@@ -3115,6 +3165,7 @@
         <w:tc>
           <w:tcPr>
             <w:tcW w:w="2279" w:type="dxa"/>
+            <w:shd w:val="clear" w:color="auto" w:fill="8EAADB" w:themeFill="accent1" w:themeFillTint="99"/>
             <w:tcMar>
               <w:top w:w="100" w:type="dxa"/>
               <w:left w:w="100" w:type="dxa"/>
@@ -3339,6 +3390,7 @@
         <w:tc>
           <w:tcPr>
             <w:tcW w:w="3009" w:type="dxa"/>
+            <w:shd w:val="clear" w:color="auto" w:fill="8EAADB" w:themeFill="accent1" w:themeFillTint="99"/>
             <w:tcMar>
               <w:top w:w="100" w:type="dxa"/>
               <w:left w:w="100" w:type="dxa"/>
@@ -3371,6 +3423,7 @@
         <w:tc>
           <w:tcPr>
             <w:tcW w:w="3009" w:type="dxa"/>
+            <w:shd w:val="clear" w:color="auto" w:fill="8EAADB" w:themeFill="accent1" w:themeFillTint="99"/>
             <w:tcMar>
               <w:top w:w="100" w:type="dxa"/>
               <w:left w:w="100" w:type="dxa"/>
@@ -3403,6 +3456,7 @@
         <w:tc>
           <w:tcPr>
             <w:tcW w:w="3009" w:type="dxa"/>
+            <w:shd w:val="clear" w:color="auto" w:fill="8EAADB" w:themeFill="accent1" w:themeFillTint="99"/>
             <w:tcMar>
               <w:top w:w="100" w:type="dxa"/>
               <w:left w:w="100" w:type="dxa"/>
@@ -3529,6 +3583,7 @@
         <w:tc>
           <w:tcPr>
             <w:tcW w:w="3009" w:type="dxa"/>
+            <w:shd w:val="clear" w:color="auto" w:fill="D9E2F3" w:themeFill="accent1" w:themeFillTint="33"/>
             <w:tcMar>
               <w:top w:w="100" w:type="dxa"/>
               <w:left w:w="100" w:type="dxa"/>
@@ -3559,6 +3614,7 @@
         <w:tc>
           <w:tcPr>
             <w:tcW w:w="3009" w:type="dxa"/>
+            <w:shd w:val="clear" w:color="auto" w:fill="D9E2F3" w:themeFill="accent1" w:themeFillTint="33"/>
             <w:tcMar>
               <w:top w:w="100" w:type="dxa"/>
               <w:left w:w="100" w:type="dxa"/>
@@ -3589,6 +3645,7 @@
         <w:tc>
           <w:tcPr>
             <w:tcW w:w="3009" w:type="dxa"/>
+            <w:shd w:val="clear" w:color="auto" w:fill="D9E2F3" w:themeFill="accent1" w:themeFillTint="33"/>
             <w:tcMar>
               <w:top w:w="100" w:type="dxa"/>
               <w:left w:w="100" w:type="dxa"/>
@@ -3676,6 +3733,8 @@
               </w:rPr>
               <w:t>176,37</w:t>
             </w:r>
+            <w:bookmarkStart w:id="0" w:name="_GoBack"/>
+            <w:bookmarkEnd w:id="0"/>
           </w:p>
         </w:tc>
         <w:tc>
@@ -3713,6 +3772,7 @@
         <w:tc>
           <w:tcPr>
             <w:tcW w:w="3009" w:type="dxa"/>
+            <w:shd w:val="clear" w:color="auto" w:fill="D9E2F3" w:themeFill="accent1" w:themeFillTint="33"/>
             <w:tcMar>
               <w:top w:w="100" w:type="dxa"/>
               <w:left w:w="100" w:type="dxa"/>
@@ -3745,6 +3805,7 @@
         <w:tc>
           <w:tcPr>
             <w:tcW w:w="3009" w:type="dxa"/>
+            <w:shd w:val="clear" w:color="auto" w:fill="D9E2F3" w:themeFill="accent1" w:themeFillTint="33"/>
             <w:tcMar>
               <w:top w:w="100" w:type="dxa"/>
               <w:left w:w="100" w:type="dxa"/>
@@ -3768,6 +3829,7 @@
         <w:tc>
           <w:tcPr>
             <w:tcW w:w="3009" w:type="dxa"/>
+            <w:shd w:val="clear" w:color="auto" w:fill="D9E2F3" w:themeFill="accent1" w:themeFillTint="33"/>
             <w:tcMar>
               <w:top w:w="100" w:type="dxa"/>
               <w:left w:w="100" w:type="dxa"/>
@@ -3807,8 +3869,6 @@
           <w:szCs w:val="28"/>
         </w:rPr>
       </w:pPr>
-      <w:bookmarkStart w:id="0" w:name="_GoBack"/>
-      <w:bookmarkEnd w:id="0"/>
     </w:p>
     <w:sectPr>
       <w:footerReference w:type="default" r:id="rId7"/>
@@ -3865,7 +3925,7 @@
       <w:rPr>
         <w:noProof/>
       </w:rPr>
-      <w:t>5</w:t>
+      <w:t>3</w:t>
     </w:r>
     <w:r>
       <w:fldChar w:fldCharType="end"/>

</xml_diff>

<commit_message>
Cambios menores doc. costes v3.0
</commit_message>
<xml_diff>
--- a/docs/Acme Looksee/Item 1/BudgetreportLookSee.docx
+++ b/docs/Acme Looksee/Item 1/BudgetreportLookSee.docx
@@ -3413,412 +3413,421 @@
               </w:rPr>
               <w:t>Cost (€)</w:t>
             </w:r>
+          </w:p>
+        </w:tc>
+        <w:tc>
+          <w:tcPr>
+            <w:tcW w:w="3009" w:type="dxa"/>
+            <w:shd w:val="clear" w:color="auto" w:fill="8EAADB" w:themeFill="accent1" w:themeFillTint="99"/>
+            <w:tcMar>
+              <w:top w:w="100" w:type="dxa"/>
+              <w:left w:w="100" w:type="dxa"/>
+              <w:bottom w:w="100" w:type="dxa"/>
+              <w:right w:w="100" w:type="dxa"/>
+            </w:tcMar>
+          </w:tcPr>
+          <w:p>
+            <w:pPr>
+              <w:widowControl w:val="0"/>
+              <w:spacing w:line="240" w:lineRule="auto"/>
+              <w:rPr>
+                <w:rFonts w:ascii="Calibri" w:eastAsia="Calibri" w:hAnsi="Calibri" w:cs="Calibri"/>
+                <w:b/>
+                <w:sz w:val="28"/>
+                <w:szCs w:val="28"/>
+              </w:rPr>
+            </w:pPr>
+            <w:r>
+              <w:rPr>
+                <w:rFonts w:ascii="Calibri" w:eastAsia="Calibri" w:hAnsi="Calibri" w:cs="Calibri"/>
+                <w:b/>
+                <w:sz w:val="28"/>
+                <w:szCs w:val="28"/>
+              </w:rPr>
+              <w:t>Sum</w:t>
+            </w:r>
+          </w:p>
+        </w:tc>
+      </w:tr>
+      <w:tr>
+        <w:tc>
+          <w:tcPr>
+            <w:tcW w:w="3009" w:type="dxa"/>
+            <w:tcMar>
+              <w:top w:w="100" w:type="dxa"/>
+              <w:left w:w="100" w:type="dxa"/>
+              <w:bottom w:w="100" w:type="dxa"/>
+              <w:right w:w="100" w:type="dxa"/>
+            </w:tcMar>
+          </w:tcPr>
+          <w:p>
+            <w:pPr>
+              <w:widowControl w:val="0"/>
+              <w:spacing w:line="240" w:lineRule="auto"/>
+              <w:rPr>
+                <w:rFonts w:ascii="Calibri" w:eastAsia="Calibri" w:hAnsi="Calibri" w:cs="Calibri"/>
+                <w:sz w:val="28"/>
+                <w:szCs w:val="28"/>
+              </w:rPr>
+            </w:pPr>
+            <w:r>
+              <w:rPr>
+                <w:rFonts w:ascii="Calibri" w:eastAsia="Calibri" w:hAnsi="Calibri" w:cs="Calibri"/>
+                <w:sz w:val="28"/>
+                <w:szCs w:val="28"/>
+              </w:rPr>
+              <w:t>Personnel costs</w:t>
+            </w:r>
+          </w:p>
+        </w:tc>
+        <w:tc>
+          <w:tcPr>
+            <w:tcW w:w="3009" w:type="dxa"/>
+            <w:tcMar>
+              <w:top w:w="100" w:type="dxa"/>
+              <w:left w:w="100" w:type="dxa"/>
+              <w:bottom w:w="100" w:type="dxa"/>
+              <w:right w:w="100" w:type="dxa"/>
+            </w:tcMar>
+          </w:tcPr>
+          <w:p>
+            <w:pPr>
+              <w:widowControl w:val="0"/>
+              <w:spacing w:line="240" w:lineRule="auto"/>
+              <w:rPr>
+                <w:rFonts w:ascii="Calibri" w:eastAsia="Calibri" w:hAnsi="Calibri" w:cs="Calibri"/>
+                <w:sz w:val="28"/>
+                <w:szCs w:val="28"/>
+              </w:rPr>
+            </w:pPr>
+            <w:r>
+              <w:rPr>
+                <w:rFonts w:ascii="Calibri" w:eastAsia="Calibri" w:hAnsi="Calibri" w:cs="Calibri"/>
+                <w:sz w:val="28"/>
+                <w:szCs w:val="28"/>
+              </w:rPr>
+              <w:t>1512</w:t>
+            </w:r>
+          </w:p>
+        </w:tc>
+        <w:tc>
+          <w:tcPr>
+            <w:tcW w:w="3009" w:type="dxa"/>
+            <w:tcMar>
+              <w:top w:w="100" w:type="dxa"/>
+              <w:left w:w="100" w:type="dxa"/>
+              <w:bottom w:w="100" w:type="dxa"/>
+              <w:right w:w="100" w:type="dxa"/>
+            </w:tcMar>
+          </w:tcPr>
+          <w:p>
+            <w:pPr>
+              <w:widowControl w:val="0"/>
+              <w:spacing w:line="240" w:lineRule="auto"/>
+              <w:rPr>
+                <w:rFonts w:ascii="Calibri" w:eastAsia="Calibri" w:hAnsi="Calibri" w:cs="Calibri"/>
+                <w:sz w:val="28"/>
+                <w:szCs w:val="28"/>
+              </w:rPr>
+            </w:pPr>
+            <w:r>
+              <w:rPr>
+                <w:rFonts w:ascii="Calibri" w:eastAsia="Calibri" w:hAnsi="Calibri" w:cs="Calibri"/>
+                <w:sz w:val="28"/>
+                <w:szCs w:val="28"/>
+              </w:rPr>
+              <w:t>1512</w:t>
+            </w:r>
+          </w:p>
+        </w:tc>
+      </w:tr>
+      <w:tr>
+        <w:tc>
+          <w:tcPr>
+            <w:tcW w:w="3009" w:type="dxa"/>
+            <w:shd w:val="clear" w:color="auto" w:fill="D9E2F3" w:themeFill="accent1" w:themeFillTint="33"/>
+            <w:tcMar>
+              <w:top w:w="100" w:type="dxa"/>
+              <w:left w:w="100" w:type="dxa"/>
+              <w:bottom w:w="100" w:type="dxa"/>
+              <w:right w:w="100" w:type="dxa"/>
+            </w:tcMar>
+          </w:tcPr>
+          <w:p>
+            <w:pPr>
+              <w:widowControl w:val="0"/>
+              <w:spacing w:line="240" w:lineRule="auto"/>
+              <w:rPr>
+                <w:rFonts w:ascii="Calibri" w:eastAsia="Calibri" w:hAnsi="Calibri" w:cs="Calibri"/>
+                <w:sz w:val="28"/>
+                <w:szCs w:val="28"/>
+              </w:rPr>
+            </w:pPr>
+            <w:r>
+              <w:rPr>
+                <w:rFonts w:ascii="Calibri" w:eastAsia="Calibri" w:hAnsi="Calibri" w:cs="Calibri"/>
+                <w:sz w:val="28"/>
+                <w:szCs w:val="28"/>
+              </w:rPr>
+              <w:t>Amortization costs</w:t>
+            </w:r>
+          </w:p>
+        </w:tc>
+        <w:tc>
+          <w:tcPr>
+            <w:tcW w:w="3009" w:type="dxa"/>
+            <w:shd w:val="clear" w:color="auto" w:fill="D9E2F3" w:themeFill="accent1" w:themeFillTint="33"/>
+            <w:tcMar>
+              <w:top w:w="100" w:type="dxa"/>
+              <w:left w:w="100" w:type="dxa"/>
+              <w:bottom w:w="100" w:type="dxa"/>
+              <w:right w:w="100" w:type="dxa"/>
+            </w:tcMar>
+          </w:tcPr>
+          <w:p>
+            <w:pPr>
+              <w:widowControl w:val="0"/>
+              <w:spacing w:line="240" w:lineRule="auto"/>
+              <w:rPr>
+                <w:rFonts w:ascii="Calibri" w:eastAsia="Calibri" w:hAnsi="Calibri" w:cs="Calibri"/>
+                <w:sz w:val="28"/>
+                <w:szCs w:val="28"/>
+              </w:rPr>
+            </w:pPr>
+            <w:r>
+              <w:rPr>
+                <w:rFonts w:ascii="Calibri" w:eastAsia="Calibri" w:hAnsi="Calibri" w:cs="Calibri"/>
+                <w:sz w:val="28"/>
+                <w:szCs w:val="28"/>
+              </w:rPr>
+              <w:t>251,71</w:t>
+            </w:r>
+          </w:p>
+        </w:tc>
+        <w:tc>
+          <w:tcPr>
+            <w:tcW w:w="3009" w:type="dxa"/>
+            <w:shd w:val="clear" w:color="auto" w:fill="D9E2F3" w:themeFill="accent1" w:themeFillTint="33"/>
+            <w:tcMar>
+              <w:top w:w="100" w:type="dxa"/>
+              <w:left w:w="100" w:type="dxa"/>
+              <w:bottom w:w="100" w:type="dxa"/>
+              <w:right w:w="100" w:type="dxa"/>
+            </w:tcMar>
+          </w:tcPr>
+          <w:p>
+            <w:pPr>
+              <w:widowControl w:val="0"/>
+              <w:spacing w:line="240" w:lineRule="auto"/>
+              <w:rPr>
+                <w:rFonts w:ascii="Calibri" w:eastAsia="Calibri" w:hAnsi="Calibri" w:cs="Calibri"/>
+                <w:sz w:val="28"/>
+                <w:szCs w:val="28"/>
+              </w:rPr>
+            </w:pPr>
+            <w:r>
+              <w:rPr>
+                <w:rFonts w:ascii="Calibri" w:eastAsia="Calibri" w:hAnsi="Calibri" w:cs="Calibri"/>
+                <w:sz w:val="28"/>
+                <w:szCs w:val="28"/>
+              </w:rPr>
+              <w:t>1763,71</w:t>
+            </w:r>
+          </w:p>
+        </w:tc>
+      </w:tr>
+      <w:tr>
+        <w:tc>
+          <w:tcPr>
+            <w:tcW w:w="3009" w:type="dxa"/>
+            <w:tcMar>
+              <w:top w:w="100" w:type="dxa"/>
+              <w:left w:w="100" w:type="dxa"/>
+              <w:bottom w:w="100" w:type="dxa"/>
+              <w:right w:w="100" w:type="dxa"/>
+            </w:tcMar>
+          </w:tcPr>
+          <w:p>
+            <w:pPr>
+              <w:widowControl w:val="0"/>
+              <w:spacing w:line="240" w:lineRule="auto"/>
+              <w:rPr>
+                <w:rFonts w:ascii="Calibri" w:eastAsia="Calibri" w:hAnsi="Calibri" w:cs="Calibri"/>
+                <w:sz w:val="28"/>
+                <w:szCs w:val="28"/>
+              </w:rPr>
+            </w:pPr>
+            <w:r>
+              <w:rPr>
+                <w:rFonts w:ascii="Calibri" w:eastAsia="Calibri" w:hAnsi="Calibri" w:cs="Calibri"/>
+                <w:sz w:val="28"/>
+                <w:szCs w:val="28"/>
+              </w:rPr>
+              <w:t>Other costs</w:t>
+            </w:r>
+          </w:p>
+        </w:tc>
+        <w:tc>
+          <w:tcPr>
+            <w:tcW w:w="3009" w:type="dxa"/>
+            <w:tcMar>
+              <w:top w:w="100" w:type="dxa"/>
+              <w:left w:w="100" w:type="dxa"/>
+              <w:bottom w:w="100" w:type="dxa"/>
+              <w:right w:w="100" w:type="dxa"/>
+            </w:tcMar>
+          </w:tcPr>
+          <w:p>
+            <w:pPr>
+              <w:widowControl w:val="0"/>
+              <w:spacing w:line="240" w:lineRule="auto"/>
+              <w:rPr>
+                <w:rFonts w:ascii="Calibri" w:eastAsia="Calibri" w:hAnsi="Calibri" w:cs="Calibri"/>
+                <w:sz w:val="28"/>
+                <w:szCs w:val="28"/>
+              </w:rPr>
+            </w:pPr>
+            <w:r>
+              <w:rPr>
+                <w:rFonts w:ascii="Calibri" w:eastAsia="Calibri" w:hAnsi="Calibri" w:cs="Calibri"/>
+                <w:sz w:val="28"/>
+                <w:szCs w:val="28"/>
+              </w:rPr>
+              <w:t>176,37</w:t>
+            </w:r>
+          </w:p>
+        </w:tc>
+        <w:tc>
+          <w:tcPr>
+            <w:tcW w:w="3009" w:type="dxa"/>
+            <w:tcMar>
+              <w:top w:w="100" w:type="dxa"/>
+              <w:left w:w="100" w:type="dxa"/>
+              <w:bottom w:w="100" w:type="dxa"/>
+              <w:right w:w="100" w:type="dxa"/>
+            </w:tcMar>
+          </w:tcPr>
+          <w:p>
+            <w:pPr>
+              <w:widowControl w:val="0"/>
+              <w:spacing w:line="240" w:lineRule="auto"/>
+              <w:rPr>
+                <w:rFonts w:ascii="Calibri" w:eastAsia="Calibri" w:hAnsi="Calibri" w:cs="Calibri"/>
+                <w:sz w:val="28"/>
+                <w:szCs w:val="28"/>
+              </w:rPr>
+            </w:pPr>
+            <w:r>
+              <w:rPr>
+                <w:rFonts w:ascii="Calibri" w:eastAsia="Calibri" w:hAnsi="Calibri" w:cs="Calibri"/>
+                <w:sz w:val="28"/>
+                <w:szCs w:val="28"/>
+              </w:rPr>
+              <w:t>1940,08</w:t>
+            </w:r>
+          </w:p>
+        </w:tc>
+      </w:tr>
+      <w:tr>
+        <w:tc>
+          <w:tcPr>
+            <w:tcW w:w="3009" w:type="dxa"/>
+            <w:shd w:val="clear" w:color="auto" w:fill="D9E2F3" w:themeFill="accent1" w:themeFillTint="33"/>
+            <w:tcMar>
+              <w:top w:w="100" w:type="dxa"/>
+              <w:left w:w="100" w:type="dxa"/>
+              <w:bottom w:w="100" w:type="dxa"/>
+              <w:right w:w="100" w:type="dxa"/>
+            </w:tcMar>
+          </w:tcPr>
+          <w:p>
+            <w:pPr>
+              <w:widowControl w:val="0"/>
+              <w:spacing w:line="240" w:lineRule="auto"/>
+              <w:rPr>
+                <w:rFonts w:ascii="Calibri" w:eastAsia="Calibri" w:hAnsi="Calibri" w:cs="Calibri"/>
+                <w:b/>
+                <w:sz w:val="28"/>
+                <w:szCs w:val="28"/>
+              </w:rPr>
+            </w:pPr>
+            <w:r>
+              <w:rPr>
+                <w:rFonts w:ascii="Calibri" w:eastAsia="Calibri" w:hAnsi="Calibri" w:cs="Calibri"/>
+                <w:b/>
+                <w:sz w:val="28"/>
+                <w:szCs w:val="28"/>
+              </w:rPr>
+              <w:t>TOTAL</w:t>
+            </w:r>
+          </w:p>
+        </w:tc>
+        <w:tc>
+          <w:tcPr>
+            <w:tcW w:w="3009" w:type="dxa"/>
+            <w:shd w:val="clear" w:color="auto" w:fill="D9E2F3" w:themeFill="accent1" w:themeFillTint="33"/>
+            <w:tcMar>
+              <w:top w:w="100" w:type="dxa"/>
+              <w:left w:w="100" w:type="dxa"/>
+              <w:bottom w:w="100" w:type="dxa"/>
+              <w:right w:w="100" w:type="dxa"/>
+            </w:tcMar>
+          </w:tcPr>
+          <w:p>
+            <w:pPr>
+              <w:widowControl w:val="0"/>
+              <w:spacing w:line="240" w:lineRule="auto"/>
+              <w:rPr>
+                <w:rFonts w:ascii="Calibri" w:eastAsia="Calibri" w:hAnsi="Calibri" w:cs="Calibri"/>
+                <w:b/>
+                <w:sz w:val="28"/>
+                <w:szCs w:val="28"/>
+              </w:rPr>
+            </w:pPr>
+          </w:p>
+        </w:tc>
+        <w:tc>
+          <w:tcPr>
+            <w:tcW w:w="3009" w:type="dxa"/>
+            <w:shd w:val="clear" w:color="auto" w:fill="D9E2F3" w:themeFill="accent1" w:themeFillTint="33"/>
+            <w:tcMar>
+              <w:top w:w="100" w:type="dxa"/>
+              <w:left w:w="100" w:type="dxa"/>
+              <w:bottom w:w="100" w:type="dxa"/>
+              <w:right w:w="100" w:type="dxa"/>
+            </w:tcMar>
+          </w:tcPr>
+          <w:p>
+            <w:pPr>
+              <w:widowControl w:val="0"/>
+              <w:spacing w:line="240" w:lineRule="auto"/>
+              <w:rPr>
+                <w:rFonts w:ascii="Calibri" w:eastAsia="Calibri" w:hAnsi="Calibri" w:cs="Calibri"/>
+                <w:b/>
+                <w:sz w:val="28"/>
+                <w:szCs w:val="28"/>
+              </w:rPr>
+            </w:pPr>
+            <w:r>
+              <w:rPr>
+                <w:rFonts w:ascii="Calibri" w:eastAsia="Calibri" w:hAnsi="Calibri" w:cs="Calibri"/>
+                <w:b/>
+                <w:sz w:val="28"/>
+                <w:szCs w:val="28"/>
+              </w:rPr>
+              <w:t>1940,08</w:t>
+            </w:r>
+            <w:r>
+              <w:rPr>
+                <w:rFonts w:ascii="Calibri" w:eastAsia="Calibri" w:hAnsi="Calibri" w:cs="Calibri"/>
+                <w:b/>
+                <w:sz w:val="28"/>
+                <w:szCs w:val="28"/>
+              </w:rPr>
+              <w:t xml:space="preserve"> €</w:t>
+            </w:r>
             <w:bookmarkStart w:id="0" w:name="_GoBack"/>
             <w:bookmarkEnd w:id="0"/>
-          </w:p>
-        </w:tc>
-        <w:tc>
-          <w:tcPr>
-            <w:tcW w:w="3009" w:type="dxa"/>
-            <w:shd w:val="clear" w:color="auto" w:fill="8EAADB" w:themeFill="accent1" w:themeFillTint="99"/>
-            <w:tcMar>
-              <w:top w:w="100" w:type="dxa"/>
-              <w:left w:w="100" w:type="dxa"/>
-              <w:bottom w:w="100" w:type="dxa"/>
-              <w:right w:w="100" w:type="dxa"/>
-            </w:tcMar>
-          </w:tcPr>
-          <w:p>
-            <w:pPr>
-              <w:widowControl w:val="0"/>
-              <w:spacing w:line="240" w:lineRule="auto"/>
-              <w:rPr>
-                <w:rFonts w:ascii="Calibri" w:eastAsia="Calibri" w:hAnsi="Calibri" w:cs="Calibri"/>
-                <w:b/>
-                <w:sz w:val="28"/>
-                <w:szCs w:val="28"/>
-              </w:rPr>
-            </w:pPr>
-            <w:r>
-              <w:rPr>
-                <w:rFonts w:ascii="Calibri" w:eastAsia="Calibri" w:hAnsi="Calibri" w:cs="Calibri"/>
-                <w:b/>
-                <w:sz w:val="28"/>
-                <w:szCs w:val="28"/>
-              </w:rPr>
-              <w:t>Sum</w:t>
-            </w:r>
-          </w:p>
-        </w:tc>
-      </w:tr>
-      <w:tr>
-        <w:tc>
-          <w:tcPr>
-            <w:tcW w:w="3009" w:type="dxa"/>
-            <w:tcMar>
-              <w:top w:w="100" w:type="dxa"/>
-              <w:left w:w="100" w:type="dxa"/>
-              <w:bottom w:w="100" w:type="dxa"/>
-              <w:right w:w="100" w:type="dxa"/>
-            </w:tcMar>
-          </w:tcPr>
-          <w:p>
-            <w:pPr>
-              <w:widowControl w:val="0"/>
-              <w:spacing w:line="240" w:lineRule="auto"/>
-              <w:rPr>
-                <w:rFonts w:ascii="Calibri" w:eastAsia="Calibri" w:hAnsi="Calibri" w:cs="Calibri"/>
-                <w:sz w:val="28"/>
-                <w:szCs w:val="28"/>
-              </w:rPr>
-            </w:pPr>
-            <w:r>
-              <w:rPr>
-                <w:rFonts w:ascii="Calibri" w:eastAsia="Calibri" w:hAnsi="Calibri" w:cs="Calibri"/>
-                <w:sz w:val="28"/>
-                <w:szCs w:val="28"/>
-              </w:rPr>
-              <w:t>Personnel costs</w:t>
-            </w:r>
-          </w:p>
-        </w:tc>
-        <w:tc>
-          <w:tcPr>
-            <w:tcW w:w="3009" w:type="dxa"/>
-            <w:tcMar>
-              <w:top w:w="100" w:type="dxa"/>
-              <w:left w:w="100" w:type="dxa"/>
-              <w:bottom w:w="100" w:type="dxa"/>
-              <w:right w:w="100" w:type="dxa"/>
-            </w:tcMar>
-          </w:tcPr>
-          <w:p>
-            <w:pPr>
-              <w:widowControl w:val="0"/>
-              <w:spacing w:line="240" w:lineRule="auto"/>
-              <w:rPr>
-                <w:rFonts w:ascii="Calibri" w:eastAsia="Calibri" w:hAnsi="Calibri" w:cs="Calibri"/>
-                <w:sz w:val="28"/>
-                <w:szCs w:val="28"/>
-              </w:rPr>
-            </w:pPr>
-            <w:r>
-              <w:rPr>
-                <w:rFonts w:ascii="Calibri" w:eastAsia="Calibri" w:hAnsi="Calibri" w:cs="Calibri"/>
-                <w:sz w:val="28"/>
-                <w:szCs w:val="28"/>
-              </w:rPr>
-              <w:t>1512</w:t>
-            </w:r>
-          </w:p>
-        </w:tc>
-        <w:tc>
-          <w:tcPr>
-            <w:tcW w:w="3009" w:type="dxa"/>
-            <w:tcMar>
-              <w:top w:w="100" w:type="dxa"/>
-              <w:left w:w="100" w:type="dxa"/>
-              <w:bottom w:w="100" w:type="dxa"/>
-              <w:right w:w="100" w:type="dxa"/>
-            </w:tcMar>
-          </w:tcPr>
-          <w:p>
-            <w:pPr>
-              <w:widowControl w:val="0"/>
-              <w:spacing w:line="240" w:lineRule="auto"/>
-              <w:rPr>
-                <w:rFonts w:ascii="Calibri" w:eastAsia="Calibri" w:hAnsi="Calibri" w:cs="Calibri"/>
-                <w:sz w:val="28"/>
-                <w:szCs w:val="28"/>
-              </w:rPr>
-            </w:pPr>
-            <w:r>
-              <w:rPr>
-                <w:rFonts w:ascii="Calibri" w:eastAsia="Calibri" w:hAnsi="Calibri" w:cs="Calibri"/>
-                <w:sz w:val="28"/>
-                <w:szCs w:val="28"/>
-              </w:rPr>
-              <w:t>1512</w:t>
-            </w:r>
-          </w:p>
-        </w:tc>
-      </w:tr>
-      <w:tr>
-        <w:tc>
-          <w:tcPr>
-            <w:tcW w:w="3009" w:type="dxa"/>
-            <w:shd w:val="clear" w:color="auto" w:fill="D9E2F3" w:themeFill="accent1" w:themeFillTint="33"/>
-            <w:tcMar>
-              <w:top w:w="100" w:type="dxa"/>
-              <w:left w:w="100" w:type="dxa"/>
-              <w:bottom w:w="100" w:type="dxa"/>
-              <w:right w:w="100" w:type="dxa"/>
-            </w:tcMar>
-          </w:tcPr>
-          <w:p>
-            <w:pPr>
-              <w:widowControl w:val="0"/>
-              <w:spacing w:line="240" w:lineRule="auto"/>
-              <w:rPr>
-                <w:rFonts w:ascii="Calibri" w:eastAsia="Calibri" w:hAnsi="Calibri" w:cs="Calibri"/>
-                <w:sz w:val="28"/>
-                <w:szCs w:val="28"/>
-              </w:rPr>
-            </w:pPr>
-            <w:r>
-              <w:rPr>
-                <w:rFonts w:ascii="Calibri" w:eastAsia="Calibri" w:hAnsi="Calibri" w:cs="Calibri"/>
-                <w:sz w:val="28"/>
-                <w:szCs w:val="28"/>
-              </w:rPr>
-              <w:t>Amortization costs</w:t>
-            </w:r>
-          </w:p>
-        </w:tc>
-        <w:tc>
-          <w:tcPr>
-            <w:tcW w:w="3009" w:type="dxa"/>
-            <w:shd w:val="clear" w:color="auto" w:fill="D9E2F3" w:themeFill="accent1" w:themeFillTint="33"/>
-            <w:tcMar>
-              <w:top w:w="100" w:type="dxa"/>
-              <w:left w:w="100" w:type="dxa"/>
-              <w:bottom w:w="100" w:type="dxa"/>
-              <w:right w:w="100" w:type="dxa"/>
-            </w:tcMar>
-          </w:tcPr>
-          <w:p>
-            <w:pPr>
-              <w:widowControl w:val="0"/>
-              <w:spacing w:line="240" w:lineRule="auto"/>
-              <w:rPr>
-                <w:rFonts w:ascii="Calibri" w:eastAsia="Calibri" w:hAnsi="Calibri" w:cs="Calibri"/>
-                <w:sz w:val="28"/>
-                <w:szCs w:val="28"/>
-              </w:rPr>
-            </w:pPr>
-            <w:r>
-              <w:rPr>
-                <w:rFonts w:ascii="Calibri" w:eastAsia="Calibri" w:hAnsi="Calibri" w:cs="Calibri"/>
-                <w:sz w:val="28"/>
-                <w:szCs w:val="28"/>
-              </w:rPr>
-              <w:t>251,71</w:t>
-            </w:r>
-          </w:p>
-        </w:tc>
-        <w:tc>
-          <w:tcPr>
-            <w:tcW w:w="3009" w:type="dxa"/>
-            <w:shd w:val="clear" w:color="auto" w:fill="D9E2F3" w:themeFill="accent1" w:themeFillTint="33"/>
-            <w:tcMar>
-              <w:top w:w="100" w:type="dxa"/>
-              <w:left w:w="100" w:type="dxa"/>
-              <w:bottom w:w="100" w:type="dxa"/>
-              <w:right w:w="100" w:type="dxa"/>
-            </w:tcMar>
-          </w:tcPr>
-          <w:p>
-            <w:pPr>
-              <w:widowControl w:val="0"/>
-              <w:spacing w:line="240" w:lineRule="auto"/>
-              <w:rPr>
-                <w:rFonts w:ascii="Calibri" w:eastAsia="Calibri" w:hAnsi="Calibri" w:cs="Calibri"/>
-                <w:sz w:val="28"/>
-                <w:szCs w:val="28"/>
-              </w:rPr>
-            </w:pPr>
-            <w:r>
-              <w:rPr>
-                <w:rFonts w:ascii="Calibri" w:eastAsia="Calibri" w:hAnsi="Calibri" w:cs="Calibri"/>
-                <w:sz w:val="28"/>
-                <w:szCs w:val="28"/>
-              </w:rPr>
-              <w:t>1763,71</w:t>
-            </w:r>
-          </w:p>
-        </w:tc>
-      </w:tr>
-      <w:tr>
-        <w:tc>
-          <w:tcPr>
-            <w:tcW w:w="3009" w:type="dxa"/>
-            <w:tcMar>
-              <w:top w:w="100" w:type="dxa"/>
-              <w:left w:w="100" w:type="dxa"/>
-              <w:bottom w:w="100" w:type="dxa"/>
-              <w:right w:w="100" w:type="dxa"/>
-            </w:tcMar>
-          </w:tcPr>
-          <w:p>
-            <w:pPr>
-              <w:widowControl w:val="0"/>
-              <w:spacing w:line="240" w:lineRule="auto"/>
-              <w:rPr>
-                <w:rFonts w:ascii="Calibri" w:eastAsia="Calibri" w:hAnsi="Calibri" w:cs="Calibri"/>
-                <w:sz w:val="28"/>
-                <w:szCs w:val="28"/>
-              </w:rPr>
-            </w:pPr>
-            <w:r>
-              <w:rPr>
-                <w:rFonts w:ascii="Calibri" w:eastAsia="Calibri" w:hAnsi="Calibri" w:cs="Calibri"/>
-                <w:sz w:val="28"/>
-                <w:szCs w:val="28"/>
-              </w:rPr>
-              <w:t>Other costs</w:t>
-            </w:r>
-          </w:p>
-        </w:tc>
-        <w:tc>
-          <w:tcPr>
-            <w:tcW w:w="3009" w:type="dxa"/>
-            <w:tcMar>
-              <w:top w:w="100" w:type="dxa"/>
-              <w:left w:w="100" w:type="dxa"/>
-              <w:bottom w:w="100" w:type="dxa"/>
-              <w:right w:w="100" w:type="dxa"/>
-            </w:tcMar>
-          </w:tcPr>
-          <w:p>
-            <w:pPr>
-              <w:widowControl w:val="0"/>
-              <w:spacing w:line="240" w:lineRule="auto"/>
-              <w:rPr>
-                <w:rFonts w:ascii="Calibri" w:eastAsia="Calibri" w:hAnsi="Calibri" w:cs="Calibri"/>
-                <w:sz w:val="28"/>
-                <w:szCs w:val="28"/>
-              </w:rPr>
-            </w:pPr>
-            <w:r>
-              <w:rPr>
-                <w:rFonts w:ascii="Calibri" w:eastAsia="Calibri" w:hAnsi="Calibri" w:cs="Calibri"/>
-                <w:sz w:val="28"/>
-                <w:szCs w:val="28"/>
-              </w:rPr>
-              <w:t>176,37</w:t>
-            </w:r>
-          </w:p>
-        </w:tc>
-        <w:tc>
-          <w:tcPr>
-            <w:tcW w:w="3009" w:type="dxa"/>
-            <w:tcMar>
-              <w:top w:w="100" w:type="dxa"/>
-              <w:left w:w="100" w:type="dxa"/>
-              <w:bottom w:w="100" w:type="dxa"/>
-              <w:right w:w="100" w:type="dxa"/>
-            </w:tcMar>
-          </w:tcPr>
-          <w:p>
-            <w:pPr>
-              <w:widowControl w:val="0"/>
-              <w:spacing w:line="240" w:lineRule="auto"/>
-              <w:rPr>
-                <w:rFonts w:ascii="Calibri" w:eastAsia="Calibri" w:hAnsi="Calibri" w:cs="Calibri"/>
-                <w:sz w:val="28"/>
-                <w:szCs w:val="28"/>
-              </w:rPr>
-            </w:pPr>
-            <w:r>
-              <w:rPr>
-                <w:rFonts w:ascii="Calibri" w:eastAsia="Calibri" w:hAnsi="Calibri" w:cs="Calibri"/>
-                <w:sz w:val="28"/>
-                <w:szCs w:val="28"/>
-              </w:rPr>
-              <w:t>1940,08</w:t>
-            </w:r>
-          </w:p>
-        </w:tc>
-      </w:tr>
-      <w:tr>
-        <w:tc>
-          <w:tcPr>
-            <w:tcW w:w="3009" w:type="dxa"/>
-            <w:shd w:val="clear" w:color="auto" w:fill="D9E2F3" w:themeFill="accent1" w:themeFillTint="33"/>
-            <w:tcMar>
-              <w:top w:w="100" w:type="dxa"/>
-              <w:left w:w="100" w:type="dxa"/>
-              <w:bottom w:w="100" w:type="dxa"/>
-              <w:right w:w="100" w:type="dxa"/>
-            </w:tcMar>
-          </w:tcPr>
-          <w:p>
-            <w:pPr>
-              <w:widowControl w:val="0"/>
-              <w:spacing w:line="240" w:lineRule="auto"/>
-              <w:rPr>
-                <w:rFonts w:ascii="Calibri" w:eastAsia="Calibri" w:hAnsi="Calibri" w:cs="Calibri"/>
-                <w:b/>
-                <w:sz w:val="28"/>
-                <w:szCs w:val="28"/>
-              </w:rPr>
-            </w:pPr>
-            <w:r>
-              <w:rPr>
-                <w:rFonts w:ascii="Calibri" w:eastAsia="Calibri" w:hAnsi="Calibri" w:cs="Calibri"/>
-                <w:b/>
-                <w:sz w:val="28"/>
-                <w:szCs w:val="28"/>
-              </w:rPr>
-              <w:t>TOTAL</w:t>
-            </w:r>
-          </w:p>
-        </w:tc>
-        <w:tc>
-          <w:tcPr>
-            <w:tcW w:w="3009" w:type="dxa"/>
-            <w:shd w:val="clear" w:color="auto" w:fill="D9E2F3" w:themeFill="accent1" w:themeFillTint="33"/>
-            <w:tcMar>
-              <w:top w:w="100" w:type="dxa"/>
-              <w:left w:w="100" w:type="dxa"/>
-              <w:bottom w:w="100" w:type="dxa"/>
-              <w:right w:w="100" w:type="dxa"/>
-            </w:tcMar>
-          </w:tcPr>
-          <w:p>
-            <w:pPr>
-              <w:widowControl w:val="0"/>
-              <w:spacing w:line="240" w:lineRule="auto"/>
-              <w:rPr>
-                <w:rFonts w:ascii="Calibri" w:eastAsia="Calibri" w:hAnsi="Calibri" w:cs="Calibri"/>
-                <w:b/>
-                <w:sz w:val="28"/>
-                <w:szCs w:val="28"/>
-              </w:rPr>
-            </w:pPr>
-          </w:p>
-        </w:tc>
-        <w:tc>
-          <w:tcPr>
-            <w:tcW w:w="3009" w:type="dxa"/>
-            <w:shd w:val="clear" w:color="auto" w:fill="D9E2F3" w:themeFill="accent1" w:themeFillTint="33"/>
-            <w:tcMar>
-              <w:top w:w="100" w:type="dxa"/>
-              <w:left w:w="100" w:type="dxa"/>
-              <w:bottom w:w="100" w:type="dxa"/>
-              <w:right w:w="100" w:type="dxa"/>
-            </w:tcMar>
-          </w:tcPr>
-          <w:p>
-            <w:pPr>
-              <w:widowControl w:val="0"/>
-              <w:spacing w:line="240" w:lineRule="auto"/>
-              <w:rPr>
-                <w:rFonts w:ascii="Calibri" w:eastAsia="Calibri" w:hAnsi="Calibri" w:cs="Calibri"/>
-                <w:b/>
-                <w:sz w:val="28"/>
-                <w:szCs w:val="28"/>
-              </w:rPr>
-            </w:pPr>
-            <w:r>
-              <w:rPr>
-                <w:rFonts w:ascii="Calibri" w:eastAsia="Calibri" w:hAnsi="Calibri" w:cs="Calibri"/>
-                <w:b/>
-                <w:sz w:val="28"/>
-                <w:szCs w:val="28"/>
-              </w:rPr>
-              <w:t>1940,08</w:t>
-            </w:r>
           </w:p>
         </w:tc>
       </w:tr>

</xml_diff>